<commit_message>
Más cambios en Acceptance Test
</commit_message>
<xml_diff>
--- a/Acceptance Test/Acceptance Test Grupo 38.docx
+++ b/Acceptance Test/Acceptance Test Grupo 38.docx
@@ -1310,9 +1310,11 @@
         </w:rPr>
         <w:tab/>
       </w:r>
+      <w:bookmarkStart w:id="1" w:name="_GoBack"/>
+      <w:bookmarkEnd w:id="1"/>
     </w:p>
-    <w:bookmarkStart w:id="1" w:name="_30j0zll" w:colFirst="0" w:colLast="0" w:displacedByCustomXml="next"/>
-    <w:bookmarkEnd w:id="1" w:displacedByCustomXml="next"/>
+    <w:bookmarkStart w:id="2" w:name="_30j0zll" w:colFirst="0" w:colLast="0" w:displacedByCustomXml="next"/>
+    <w:bookmarkEnd w:id="2" w:displacedByCustomXml="next"/>
     <w:sdt>
       <w:sdtPr>
         <w:id w:val="1177147059"/>
@@ -3385,8 +3387,8 @@
       </w:sdtContent>
     </w:sdt>
     <w:p>
-      <w:bookmarkStart w:id="2" w:name="_1fob9te" w:colFirst="0" w:colLast="0"/>
-      <w:bookmarkEnd w:id="2"/>
+      <w:bookmarkStart w:id="3" w:name="_1fob9te" w:colFirst="0" w:colLast="0"/>
+      <w:bookmarkEnd w:id="3"/>
       <w:r>
         <w:br w:type="page"/>
       </w:r>
@@ -3395,12 +3397,12 @@
       <w:pPr>
         <w:pStyle w:val="Ttulo1"/>
       </w:pPr>
-      <w:bookmarkStart w:id="3" w:name="_Toc8830102"/>
+      <w:bookmarkStart w:id="4" w:name="_Toc8830102"/>
       <w:r>
         <w:lastRenderedPageBreak/>
         <w:t>UC7.1 Register a rookie (Acme-Hacker-Rank)</w:t>
       </w:r>
-      <w:bookmarkEnd w:id="3"/>
+      <w:bookmarkEnd w:id="4"/>
     </w:p>
     <w:p/>
     <w:p>
@@ -3485,18 +3487,7 @@
           <w:sz w:val="24"/>
           <w:szCs w:val="24"/>
         </w:rPr>
-        <w:t>Non a</w:t>
-      </w:r>
-      <w:bookmarkStart w:id="4" w:name="_GoBack"/>
-      <w:bookmarkEnd w:id="4"/>
-      <w:r>
-        <w:rPr>
-          <w:i/>
-          <w:color w:val="4A452A"/>
-          <w:sz w:val="24"/>
-          <w:szCs w:val="24"/>
-        </w:rPr>
-        <w:t>ccess</w:t>
+        <w:t>Non access</w:t>
       </w:r>
       <w:proofErr w:type="gramEnd"/>
       <w:r>
@@ -8392,18 +8383,16 @@
               </w:rPr>
               <w:t xml:space="preserve">The system has a correct </w:t>
             </w:r>
-            <w:proofErr w:type="spellStart"/>
-            <w:r>
-              <w:rPr>
-                <w:rFonts w:ascii="Calibri" w:eastAsia="Calibri" w:hAnsi="Calibri" w:cs="Calibri"/>
-                <w:i/>
-                <w:color w:val="4A452A"/>
-                <w:sz w:val="24"/>
-                <w:szCs w:val="24"/>
-              </w:rPr>
-              <w:t>behavior</w:t>
-            </w:r>
-            <w:proofErr w:type="spellEnd"/>
+            <w:r>
+              <w:rPr>
+                <w:rFonts w:ascii="Calibri" w:eastAsia="Calibri" w:hAnsi="Calibri" w:cs="Calibri"/>
+                <w:i/>
+                <w:color w:val="4A452A"/>
+                <w:sz w:val="24"/>
+                <w:szCs w:val="24"/>
+              </w:rPr>
+              <w:t>behaviour</w:t>
+            </w:r>
             <w:r>
               <w:rPr>
                 <w:rFonts w:ascii="Calibri" w:eastAsia="Calibri" w:hAnsi="Calibri" w:cs="Calibri"/>
@@ -12048,18 +12037,16 @@
               </w:rPr>
               <w:t xml:space="preserve">This test works correctly but </w:t>
             </w:r>
-            <w:proofErr w:type="spellStart"/>
-            <w:r>
-              <w:rPr>
-                <w:rFonts w:ascii="Calibri" w:eastAsia="Calibri" w:hAnsi="Calibri" w:cs="Calibri"/>
-                <w:i/>
-                <w:color w:val="4A452A"/>
-                <w:sz w:val="24"/>
-                <w:szCs w:val="24"/>
-              </w:rPr>
-              <w:t>i</w:t>
-            </w:r>
-            <w:proofErr w:type="spellEnd"/>
+            <w:r>
+              <w:rPr>
+                <w:rFonts w:ascii="Calibri" w:eastAsia="Calibri" w:hAnsi="Calibri" w:cs="Calibri"/>
+                <w:i/>
+                <w:color w:val="4A452A"/>
+                <w:sz w:val="24"/>
+                <w:szCs w:val="24"/>
+              </w:rPr>
+              <w:t>I</w:t>
+            </w:r>
             <w:r>
               <w:rPr>
                 <w:rFonts w:ascii="Calibri" w:eastAsia="Calibri" w:hAnsi="Calibri" w:cs="Calibri"/>
@@ -13755,18 +13742,16 @@
               </w:rPr>
               <w:t xml:space="preserve">The system </w:t>
             </w:r>
-            <w:proofErr w:type="gramStart"/>
-            <w:r>
-              <w:rPr>
-                <w:rFonts w:ascii="Calibri" w:eastAsia="Calibri" w:hAnsi="Calibri" w:cs="Calibri"/>
-                <w:i/>
-                <w:color w:val="4A452A"/>
-                <w:sz w:val="24"/>
-                <w:szCs w:val="24"/>
-              </w:rPr>
-              <w:t>redirect</w:t>
-            </w:r>
-            <w:proofErr w:type="gramEnd"/>
+            <w:r>
+              <w:rPr>
+                <w:rFonts w:ascii="Calibri" w:eastAsia="Calibri" w:hAnsi="Calibri" w:cs="Calibri"/>
+                <w:i/>
+                <w:color w:val="4A452A"/>
+                <w:sz w:val="24"/>
+                <w:szCs w:val="24"/>
+              </w:rPr>
+              <w:t>redirects</w:t>
+            </w:r>
             <w:r>
               <w:rPr>
                 <w:rFonts w:ascii="Calibri" w:eastAsia="Calibri" w:hAnsi="Calibri" w:cs="Calibri"/>
@@ -14087,18 +14072,16 @@
               </w:rPr>
               <w:t xml:space="preserve">The system </w:t>
             </w:r>
-            <w:proofErr w:type="gramStart"/>
-            <w:r>
-              <w:rPr>
-                <w:rFonts w:ascii="Calibri" w:eastAsia="Calibri" w:hAnsi="Calibri" w:cs="Calibri"/>
-                <w:i/>
-                <w:color w:val="4A452A"/>
-                <w:sz w:val="24"/>
-                <w:szCs w:val="24"/>
-              </w:rPr>
-              <w:t>redirect</w:t>
-            </w:r>
-            <w:proofErr w:type="gramEnd"/>
+            <w:r>
+              <w:rPr>
+                <w:rFonts w:ascii="Calibri" w:eastAsia="Calibri" w:hAnsi="Calibri" w:cs="Calibri"/>
+                <w:i/>
+                <w:color w:val="4A452A"/>
+                <w:sz w:val="24"/>
+                <w:szCs w:val="24"/>
+              </w:rPr>
+              <w:t>redirects</w:t>
+            </w:r>
             <w:r>
               <w:rPr>
                 <w:rFonts w:ascii="Calibri" w:eastAsia="Calibri" w:hAnsi="Calibri" w:cs="Calibri"/>
@@ -14419,18 +14402,16 @@
               </w:rPr>
               <w:t xml:space="preserve">The system </w:t>
             </w:r>
-            <w:proofErr w:type="gramStart"/>
-            <w:r>
-              <w:rPr>
-                <w:rFonts w:ascii="Calibri" w:eastAsia="Calibri" w:hAnsi="Calibri" w:cs="Calibri"/>
-                <w:i/>
-                <w:color w:val="4A452A"/>
-                <w:sz w:val="24"/>
-                <w:szCs w:val="24"/>
-              </w:rPr>
-              <w:t>redirect</w:t>
-            </w:r>
-            <w:proofErr w:type="gramEnd"/>
+            <w:r>
+              <w:rPr>
+                <w:rFonts w:ascii="Calibri" w:eastAsia="Calibri" w:hAnsi="Calibri" w:cs="Calibri"/>
+                <w:i/>
+                <w:color w:val="4A452A"/>
+                <w:sz w:val="24"/>
+                <w:szCs w:val="24"/>
+              </w:rPr>
+              <w:t>redirects</w:t>
+            </w:r>
             <w:r>
               <w:rPr>
                 <w:rFonts w:ascii="Calibri" w:eastAsia="Calibri" w:hAnsi="Calibri" w:cs="Calibri"/>
@@ -14876,18 +14857,16 @@
               </w:rPr>
               <w:t xml:space="preserve">The system </w:t>
             </w:r>
-            <w:proofErr w:type="gramStart"/>
-            <w:r>
-              <w:rPr>
-                <w:rFonts w:ascii="Calibri" w:eastAsia="Calibri" w:hAnsi="Calibri" w:cs="Calibri"/>
-                <w:i/>
-                <w:color w:val="4A452A"/>
-                <w:sz w:val="24"/>
-                <w:szCs w:val="24"/>
-              </w:rPr>
-              <w:t>redirect</w:t>
-            </w:r>
-            <w:proofErr w:type="gramEnd"/>
+            <w:r>
+              <w:rPr>
+                <w:rFonts w:ascii="Calibri" w:eastAsia="Calibri" w:hAnsi="Calibri" w:cs="Calibri"/>
+                <w:i/>
+                <w:color w:val="4A452A"/>
+                <w:sz w:val="24"/>
+                <w:szCs w:val="24"/>
+              </w:rPr>
+              <w:t>redirects</w:t>
+            </w:r>
             <w:r>
               <w:rPr>
                 <w:rFonts w:ascii="Calibri" w:eastAsia="Calibri" w:hAnsi="Calibri" w:cs="Calibri"/>
@@ -15228,18 +15207,16 @@
               </w:rPr>
               <w:t xml:space="preserve">The system </w:t>
             </w:r>
-            <w:proofErr w:type="gramStart"/>
-            <w:r>
-              <w:rPr>
-                <w:rFonts w:ascii="Calibri" w:eastAsia="Calibri" w:hAnsi="Calibri" w:cs="Calibri"/>
-                <w:i/>
-                <w:color w:val="4A452A"/>
-                <w:sz w:val="24"/>
-                <w:szCs w:val="24"/>
-              </w:rPr>
-              <w:t>redirect</w:t>
-            </w:r>
-            <w:proofErr w:type="gramEnd"/>
+            <w:r>
+              <w:rPr>
+                <w:rFonts w:ascii="Calibri" w:eastAsia="Calibri" w:hAnsi="Calibri" w:cs="Calibri"/>
+                <w:i/>
+                <w:color w:val="4A452A"/>
+                <w:sz w:val="24"/>
+                <w:szCs w:val="24"/>
+              </w:rPr>
+              <w:t>redirects</w:t>
+            </w:r>
             <w:r>
               <w:rPr>
                 <w:rFonts w:ascii="Calibri" w:eastAsia="Calibri" w:hAnsi="Calibri" w:cs="Calibri"/>
@@ -15578,18 +15555,16 @@
               </w:rPr>
               <w:t xml:space="preserve">The system </w:t>
             </w:r>
-            <w:proofErr w:type="gramStart"/>
-            <w:r>
-              <w:rPr>
-                <w:rFonts w:ascii="Calibri" w:eastAsia="Calibri" w:hAnsi="Calibri" w:cs="Calibri"/>
-                <w:i/>
-                <w:color w:val="4A452A"/>
-                <w:sz w:val="24"/>
-                <w:szCs w:val="24"/>
-              </w:rPr>
-              <w:t>redirect</w:t>
-            </w:r>
-            <w:proofErr w:type="gramEnd"/>
+            <w:r>
+              <w:rPr>
+                <w:rFonts w:ascii="Calibri" w:eastAsia="Calibri" w:hAnsi="Calibri" w:cs="Calibri"/>
+                <w:i/>
+                <w:color w:val="4A452A"/>
+                <w:sz w:val="24"/>
+                <w:szCs w:val="24"/>
+              </w:rPr>
+              <w:t>redirects</w:t>
+            </w:r>
             <w:r>
               <w:rPr>
                 <w:rFonts w:ascii="Calibri" w:eastAsia="Calibri" w:hAnsi="Calibri" w:cs="Calibri"/>
@@ -17766,18 +17741,16 @@
               </w:rPr>
               <w:t xml:space="preserve">You are redirected to the list of your curriculums where you can see that the new curricula </w:t>
             </w:r>
-            <w:proofErr w:type="gramStart"/>
-            <w:r>
-              <w:rPr>
-                <w:rFonts w:ascii="Calibri" w:eastAsia="Calibri" w:hAnsi="Calibri" w:cs="Calibri"/>
-                <w:i/>
-                <w:color w:val="4A452A"/>
-                <w:sz w:val="24"/>
-                <w:szCs w:val="24"/>
-              </w:rPr>
-              <w:t>was</w:t>
-            </w:r>
-            <w:proofErr w:type="gramEnd"/>
+            <w:r>
+              <w:rPr>
+                <w:rFonts w:ascii="Calibri" w:eastAsia="Calibri" w:hAnsi="Calibri" w:cs="Calibri"/>
+                <w:i/>
+                <w:color w:val="4A452A"/>
+                <w:sz w:val="24"/>
+                <w:szCs w:val="24"/>
+              </w:rPr>
+              <w:t>were</w:t>
+            </w:r>
             <w:r>
               <w:rPr>
                 <w:rFonts w:ascii="Calibri" w:eastAsia="Calibri" w:hAnsi="Calibri" w:cs="Calibri"/>
@@ -17857,27 +17830,45 @@
               </w:rPr>
               <w:t xml:space="preserve">The new curricula </w:t>
             </w:r>
-            <w:proofErr w:type="gramStart"/>
-            <w:r>
-              <w:rPr>
-                <w:rFonts w:ascii="Calibri" w:eastAsia="Calibri" w:hAnsi="Calibri" w:cs="Calibri"/>
-                <w:i/>
-                <w:color w:val="4A452A"/>
-                <w:sz w:val="24"/>
-                <w:szCs w:val="24"/>
-              </w:rPr>
-              <w:t>was</w:t>
-            </w:r>
-            <w:proofErr w:type="gramEnd"/>
-            <w:r>
-              <w:rPr>
-                <w:rFonts w:ascii="Calibri" w:eastAsia="Calibri" w:hAnsi="Calibri" w:cs="Calibri"/>
-                <w:i/>
-                <w:color w:val="4A452A"/>
-                <w:sz w:val="24"/>
-                <w:szCs w:val="24"/>
-              </w:rPr>
-              <w:t xml:space="preserve"> created and the list of curriculums are displayed.</w:t>
+            <w:r>
+              <w:rPr>
+                <w:rFonts w:ascii="Calibri" w:eastAsia="Calibri" w:hAnsi="Calibri" w:cs="Calibri"/>
+                <w:i/>
+                <w:color w:val="4A452A"/>
+                <w:sz w:val="24"/>
+                <w:szCs w:val="24"/>
+              </w:rPr>
+              <w:t>were</w:t>
+            </w:r>
+            <w:r>
+              <w:rPr>
+                <w:rFonts w:ascii="Calibri" w:eastAsia="Calibri" w:hAnsi="Calibri" w:cs="Calibri"/>
+                <w:i/>
+                <w:color w:val="4A452A"/>
+                <w:sz w:val="24"/>
+                <w:szCs w:val="24"/>
+              </w:rPr>
+              <w:t xml:space="preserve"> </w:t>
+            </w:r>
+            <w:r>
+              <w:rPr>
+                <w:rFonts w:ascii="Calibri" w:eastAsia="Calibri" w:hAnsi="Calibri" w:cs="Calibri"/>
+                <w:i/>
+                <w:color w:val="4A452A"/>
+                <w:sz w:val="24"/>
+                <w:szCs w:val="24"/>
+              </w:rPr>
+              <w:t>created,</w:t>
+            </w:r>
+            <w:r>
+              <w:rPr>
+                <w:rFonts w:ascii="Calibri" w:eastAsia="Calibri" w:hAnsi="Calibri" w:cs="Calibri"/>
+                <w:i/>
+                <w:color w:val="4A452A"/>
+                <w:sz w:val="24"/>
+                <w:szCs w:val="24"/>
+              </w:rPr>
+              <w:t xml:space="preserve"> and the list of curriculums are displayed.</w:t>
             </w:r>
           </w:p>
         </w:tc>
@@ -27042,18 +27033,16 @@
               </w:rPr>
               <w:t xml:space="preserve">Click on “Profile &gt; My </w:t>
             </w:r>
-            <w:proofErr w:type="gramStart"/>
-            <w:r>
-              <w:rPr>
-                <w:rFonts w:ascii="Calibri" w:eastAsia="Calibri" w:hAnsi="Calibri" w:cs="Calibri"/>
-                <w:i/>
-                <w:color w:val="4A452A"/>
-                <w:sz w:val="24"/>
-                <w:szCs w:val="24"/>
-              </w:rPr>
-              <w:t>messages .</w:t>
-            </w:r>
-            <w:proofErr w:type="gramEnd"/>
+            <w:r>
+              <w:rPr>
+                <w:rFonts w:ascii="Calibri" w:eastAsia="Calibri" w:hAnsi="Calibri" w:cs="Calibri"/>
+                <w:i/>
+                <w:color w:val="4A452A"/>
+                <w:sz w:val="24"/>
+                <w:szCs w:val="24"/>
+              </w:rPr>
+              <w:t>messages.</w:t>
+            </w:r>
             <w:r>
               <w:rPr>
                 <w:rFonts w:ascii="Calibri" w:eastAsia="Calibri" w:hAnsi="Calibri" w:cs="Calibri"/>
@@ -30056,18 +30045,16 @@
               </w:rPr>
               <w:t xml:space="preserve">The update is </w:t>
             </w:r>
-            <w:proofErr w:type="gramStart"/>
-            <w:r>
-              <w:rPr>
-                <w:rFonts w:ascii="Calibri" w:eastAsia="Calibri" w:hAnsi="Calibri" w:cs="Calibri"/>
-                <w:i/>
-                <w:color w:val="4A452A"/>
-                <w:sz w:val="24"/>
-                <w:szCs w:val="24"/>
-              </w:rPr>
-              <w:t>saved</w:t>
-            </w:r>
-            <w:proofErr w:type="gramEnd"/>
+            <w:r>
+              <w:rPr>
+                <w:rFonts w:ascii="Calibri" w:eastAsia="Calibri" w:hAnsi="Calibri" w:cs="Calibri"/>
+                <w:i/>
+                <w:color w:val="4A452A"/>
+                <w:sz w:val="24"/>
+                <w:szCs w:val="24"/>
+              </w:rPr>
+              <w:t>saved,</w:t>
+            </w:r>
             <w:r>
               <w:rPr>
                 <w:rFonts w:ascii="Calibri" w:eastAsia="Calibri" w:hAnsi="Calibri" w:cs="Calibri"/>
@@ -31446,18 +31433,16 @@
               </w:rPr>
               <w:t xml:space="preserve">The system shows the </w:t>
             </w:r>
-            <w:proofErr w:type="gramStart"/>
-            <w:r>
-              <w:rPr>
-                <w:rFonts w:ascii="Calibri" w:eastAsia="Calibri" w:hAnsi="Calibri" w:cs="Calibri"/>
-                <w:i/>
-                <w:color w:val="4A452A"/>
-                <w:sz w:val="24"/>
-                <w:szCs w:val="24"/>
-              </w:rPr>
-              <w:t>correct  operation</w:t>
-            </w:r>
-            <w:proofErr w:type="gramEnd"/>
+            <w:r>
+              <w:rPr>
+                <w:rFonts w:ascii="Calibri" w:eastAsia="Calibri" w:hAnsi="Calibri" w:cs="Calibri"/>
+                <w:i/>
+                <w:color w:val="4A452A"/>
+                <w:sz w:val="24"/>
+                <w:szCs w:val="24"/>
+              </w:rPr>
+              <w:t>correct operation</w:t>
+            </w:r>
             <w:r>
               <w:rPr>
                 <w:rFonts w:ascii="Calibri" w:eastAsia="Calibri" w:hAnsi="Calibri" w:cs="Calibri"/>
@@ -31829,18 +31814,16 @@
               </w:rPr>
               <w:t xml:space="preserve">The system shows the </w:t>
             </w:r>
-            <w:proofErr w:type="gramStart"/>
-            <w:r>
-              <w:rPr>
-                <w:rFonts w:ascii="Calibri" w:eastAsia="Calibri" w:hAnsi="Calibri" w:cs="Calibri"/>
-                <w:i/>
-                <w:color w:val="4A452A"/>
-                <w:sz w:val="24"/>
-                <w:szCs w:val="24"/>
-              </w:rPr>
-              <w:t>correct  operation</w:t>
-            </w:r>
-            <w:proofErr w:type="gramEnd"/>
+            <w:r>
+              <w:rPr>
+                <w:rFonts w:ascii="Calibri" w:eastAsia="Calibri" w:hAnsi="Calibri" w:cs="Calibri"/>
+                <w:i/>
+                <w:color w:val="4A452A"/>
+                <w:sz w:val="24"/>
+                <w:szCs w:val="24"/>
+              </w:rPr>
+              <w:t>correct operation</w:t>
+            </w:r>
             <w:r>
               <w:rPr>
                 <w:rFonts w:ascii="Calibri" w:eastAsia="Calibri" w:hAnsi="Calibri" w:cs="Calibri"/>
@@ -33799,18 +33782,16 @@
               </w:rPr>
               <w:t xml:space="preserve">The system </w:t>
             </w:r>
-            <w:proofErr w:type="gramStart"/>
-            <w:r>
-              <w:rPr>
-                <w:rFonts w:ascii="Calibri" w:eastAsia="Calibri" w:hAnsi="Calibri" w:cs="Calibri"/>
-                <w:i/>
-                <w:color w:val="4A452A"/>
-                <w:sz w:val="24"/>
-                <w:szCs w:val="24"/>
-              </w:rPr>
-              <w:t>redirect</w:t>
-            </w:r>
-            <w:proofErr w:type="gramEnd"/>
+            <w:r>
+              <w:rPr>
+                <w:rFonts w:ascii="Calibri" w:eastAsia="Calibri" w:hAnsi="Calibri" w:cs="Calibri"/>
+                <w:i/>
+                <w:color w:val="4A452A"/>
+                <w:sz w:val="24"/>
+                <w:szCs w:val="24"/>
+              </w:rPr>
+              <w:t>redirects</w:t>
+            </w:r>
             <w:r>
               <w:rPr>
                 <w:rFonts w:ascii="Calibri" w:eastAsia="Calibri" w:hAnsi="Calibri" w:cs="Calibri"/>
@@ -35542,18 +35523,16 @@
               </w:rPr>
               <w:t xml:space="preserve">The system </w:t>
             </w:r>
-            <w:proofErr w:type="gramStart"/>
-            <w:r>
-              <w:rPr>
-                <w:rFonts w:ascii="Calibri" w:eastAsia="Calibri" w:hAnsi="Calibri" w:cs="Calibri"/>
-                <w:i/>
-                <w:color w:val="4A452A"/>
-                <w:sz w:val="24"/>
-                <w:szCs w:val="24"/>
-              </w:rPr>
-              <w:t>redirect</w:t>
-            </w:r>
-            <w:proofErr w:type="gramEnd"/>
+            <w:r>
+              <w:rPr>
+                <w:rFonts w:ascii="Calibri" w:eastAsia="Calibri" w:hAnsi="Calibri" w:cs="Calibri"/>
+                <w:i/>
+                <w:color w:val="4A452A"/>
+                <w:sz w:val="24"/>
+                <w:szCs w:val="24"/>
+              </w:rPr>
+              <w:t>redirects</w:t>
+            </w:r>
             <w:r>
               <w:rPr>
                 <w:rFonts w:ascii="Calibri" w:eastAsia="Calibri" w:hAnsi="Calibri" w:cs="Calibri"/>
@@ -36196,18 +36175,16 @@
               </w:rPr>
               <w:t xml:space="preserve">The system </w:t>
             </w:r>
-            <w:proofErr w:type="gramStart"/>
-            <w:r>
-              <w:rPr>
-                <w:rFonts w:ascii="Calibri" w:eastAsia="Calibri" w:hAnsi="Calibri" w:cs="Calibri"/>
-                <w:i/>
-                <w:color w:val="4A452A"/>
-                <w:sz w:val="24"/>
-                <w:szCs w:val="24"/>
-              </w:rPr>
-              <w:t>return</w:t>
-            </w:r>
-            <w:proofErr w:type="gramEnd"/>
+            <w:r>
+              <w:rPr>
+                <w:rFonts w:ascii="Calibri" w:eastAsia="Calibri" w:hAnsi="Calibri" w:cs="Calibri"/>
+                <w:i/>
+                <w:color w:val="4A452A"/>
+                <w:sz w:val="24"/>
+                <w:szCs w:val="24"/>
+              </w:rPr>
+              <w:t>returns</w:t>
+            </w:r>
             <w:r>
               <w:rPr>
                 <w:rFonts w:ascii="Calibri" w:eastAsia="Calibri" w:hAnsi="Calibri" w:cs="Calibri"/>
@@ -36531,18 +36508,16 @@
               </w:rPr>
               <w:t xml:space="preserve">The system </w:t>
             </w:r>
-            <w:proofErr w:type="gramStart"/>
-            <w:r>
-              <w:rPr>
-                <w:rFonts w:ascii="Calibri" w:eastAsia="Calibri" w:hAnsi="Calibri" w:cs="Calibri"/>
-                <w:i/>
-                <w:color w:val="4A452A"/>
-                <w:sz w:val="24"/>
-                <w:szCs w:val="24"/>
-              </w:rPr>
-              <w:t>redirect</w:t>
-            </w:r>
-            <w:proofErr w:type="gramEnd"/>
+            <w:r>
+              <w:rPr>
+                <w:rFonts w:ascii="Calibri" w:eastAsia="Calibri" w:hAnsi="Calibri" w:cs="Calibri"/>
+                <w:i/>
+                <w:color w:val="4A452A"/>
+                <w:sz w:val="24"/>
+                <w:szCs w:val="24"/>
+              </w:rPr>
+              <w:t>redirects</w:t>
+            </w:r>
             <w:r>
               <w:rPr>
                 <w:rFonts w:ascii="Calibri" w:eastAsia="Calibri" w:hAnsi="Calibri" w:cs="Calibri"/>
@@ -36865,18 +36840,16 @@
               </w:rPr>
               <w:t xml:space="preserve">The system </w:t>
             </w:r>
-            <w:proofErr w:type="gramStart"/>
-            <w:r>
-              <w:rPr>
-                <w:rFonts w:ascii="Calibri" w:eastAsia="Calibri" w:hAnsi="Calibri" w:cs="Calibri"/>
-                <w:i/>
-                <w:color w:val="4A452A"/>
-                <w:sz w:val="24"/>
-                <w:szCs w:val="24"/>
-              </w:rPr>
-              <w:t>redirect</w:t>
-            </w:r>
-            <w:proofErr w:type="gramEnd"/>
+            <w:r>
+              <w:rPr>
+                <w:rFonts w:ascii="Calibri" w:eastAsia="Calibri" w:hAnsi="Calibri" w:cs="Calibri"/>
+                <w:i/>
+                <w:color w:val="4A452A"/>
+                <w:sz w:val="24"/>
+                <w:szCs w:val="24"/>
+              </w:rPr>
+              <w:t>redirects</w:t>
+            </w:r>
             <w:r>
               <w:rPr>
                 <w:rFonts w:ascii="Calibri" w:eastAsia="Calibri" w:hAnsi="Calibri" w:cs="Calibri"/>
@@ -38182,18 +38155,16 @@
               </w:rPr>
               <w:t xml:space="preserve">The system </w:t>
             </w:r>
-            <w:proofErr w:type="gramStart"/>
-            <w:r>
-              <w:rPr>
-                <w:rFonts w:ascii="Calibri" w:eastAsia="Calibri" w:hAnsi="Calibri" w:cs="Calibri"/>
-                <w:i/>
-                <w:color w:val="4A452A"/>
-                <w:sz w:val="24"/>
-                <w:szCs w:val="24"/>
-              </w:rPr>
-              <w:t>show</w:t>
-            </w:r>
-            <w:proofErr w:type="gramEnd"/>
+            <w:r>
+              <w:rPr>
+                <w:rFonts w:ascii="Calibri" w:eastAsia="Calibri" w:hAnsi="Calibri" w:cs="Calibri"/>
+                <w:i/>
+                <w:color w:val="4A452A"/>
+                <w:sz w:val="24"/>
+                <w:szCs w:val="24"/>
+              </w:rPr>
+              <w:t>shows</w:t>
+            </w:r>
             <w:r>
               <w:rPr>
                 <w:rFonts w:ascii="Calibri" w:eastAsia="Calibri" w:hAnsi="Calibri" w:cs="Calibri"/>
@@ -39193,16 +39164,14 @@
               </w:rPr>
               <w:t xml:space="preserve">The view is </w:t>
             </w:r>
-            <w:proofErr w:type="gramStart"/>
             <w:r>
               <w:rPr>
                 <w:rFonts w:ascii="Comic Sans MS" w:eastAsia="Comic Sans MS" w:hAnsi="Comic Sans MS" w:cs="Comic Sans MS"/>
                 <w:i/>
                 <w:color w:val="4A452A"/>
               </w:rPr>
-              <w:t>displayed</w:t>
-            </w:r>
-            <w:proofErr w:type="gramEnd"/>
+              <w:t>displayed,</w:t>
+            </w:r>
             <w:r>
               <w:rPr>
                 <w:rFonts w:ascii="Comic Sans MS" w:eastAsia="Comic Sans MS" w:hAnsi="Comic Sans MS" w:cs="Comic Sans MS"/>

</xml_diff>